<commit_message>
Project 6 Write up
</commit_message>
<xml_diff>
--- a/Projects/proj5- tsp/Project 5 writeup.docx
+++ b/Projects/proj5- tsp/Project 5 writeup.docx
@@ -274,8 +274,6 @@
     <w:p/>
     <w:p/>
     <w:p>
-      <w:bookmarkStart w:id="0" w:name="_GoBack"/>
-      <w:bookmarkEnd w:id="0"/>
       <w:r>
         <w:lastRenderedPageBreak/>
         <w:t>Making a new state:</w:t>
@@ -346,15 +344,7 @@
           <w:sz w:val="32"/>
           <w:szCs w:val="32"/>
         </w:rPr>
-        <w:t>Time and Space Complexity</w:t>
-      </w:r>
-      <w:r>
-        <w:rPr>
-          <w:color w:val="7F7F7F" w:themeColor="text1" w:themeTint="80"/>
-          <w:sz w:val="32"/>
-          <w:szCs w:val="32"/>
-        </w:rPr>
-        <w:t>:</w:t>
+        <w:t>Time and Space Complexity:</w:t>
       </w:r>
     </w:p>
     <w:p>
@@ -574,15 +564,7 @@
           <w:sz w:val="32"/>
           <w:szCs w:val="32"/>
         </w:rPr>
-        <w:t>Data Structure</w:t>
-      </w:r>
-      <w:r>
-        <w:rPr>
-          <w:color w:val="7F7F7F" w:themeColor="text1" w:themeTint="80"/>
-          <w:sz w:val="32"/>
-          <w:szCs w:val="32"/>
-        </w:rPr>
-        <w:t>:</w:t>
+        <w:t>Data Structure:</w:t>
       </w:r>
     </w:p>
     <w:p>
@@ -652,15 +634,7 @@
           <w:sz w:val="32"/>
           <w:szCs w:val="32"/>
         </w:rPr>
-        <w:t>Priority Queue Structure</w:t>
-      </w:r>
-      <w:r>
-        <w:rPr>
-          <w:color w:val="7F7F7F" w:themeColor="text1" w:themeTint="80"/>
-          <w:sz w:val="32"/>
-          <w:szCs w:val="32"/>
-        </w:rPr>
-        <w:t>:</w:t>
+        <w:t>Priority Queue Structure:</w:t>
       </w:r>
     </w:p>
     <w:p>
@@ -824,15 +798,7 @@
           <w:sz w:val="32"/>
           <w:szCs w:val="32"/>
         </w:rPr>
-        <w:t>Initial BSSF</w:t>
-      </w:r>
-      <w:r>
-        <w:rPr>
-          <w:color w:val="7F7F7F" w:themeColor="text1" w:themeTint="80"/>
-          <w:sz w:val="32"/>
-          <w:szCs w:val="32"/>
-        </w:rPr>
-        <w:t>:</w:t>
+        <w:t>Initial BSSF:</w:t>
       </w:r>
     </w:p>
     <w:p>
@@ -867,15 +833,7 @@
           <w:sz w:val="32"/>
           <w:szCs w:val="32"/>
         </w:rPr>
-        <w:t>Results Table</w:t>
-      </w:r>
-      <w:r>
-        <w:rPr>
-          <w:color w:val="7F7F7F" w:themeColor="text1" w:themeTint="80"/>
-          <w:sz w:val="32"/>
-          <w:szCs w:val="32"/>
-        </w:rPr>
-        <w:t>:</w:t>
+        <w:t>Results Table:</w:t>
       </w:r>
     </w:p>
     <w:p/>
@@ -1367,6 +1325,15 @@
               </w:rPr>
               <w:t>9987</w:t>
             </w:r>
+            <w:r>
+              <w:rPr>
+                <w:rFonts w:ascii="Calibri" w:hAnsi="Calibri"/>
+                <w:color w:val="000000"/>
+                <w:sz w:val="20"/>
+                <w:szCs w:val="20"/>
+              </w:rPr>
+              <w:t>*</w:t>
+            </w:r>
           </w:p>
         </w:tc>
         <w:tc>
@@ -1655,6 +1622,15 @@
               </w:rPr>
               <w:t>7856</w:t>
             </w:r>
+            <w:r>
+              <w:rPr>
+                <w:rFonts w:ascii="Calibri" w:hAnsi="Calibri"/>
+                <w:color w:val="000000"/>
+                <w:sz w:val="20"/>
+                <w:szCs w:val="20"/>
+              </w:rPr>
+              <w:t>*</w:t>
+            </w:r>
           </w:p>
         </w:tc>
         <w:tc>
@@ -1943,6 +1919,15 @@
               </w:rPr>
               <w:t>8312</w:t>
             </w:r>
+            <w:r>
+              <w:rPr>
+                <w:rFonts w:ascii="Calibri" w:hAnsi="Calibri"/>
+                <w:color w:val="000000"/>
+                <w:sz w:val="20"/>
+                <w:szCs w:val="20"/>
+              </w:rPr>
+              <w:t>*</w:t>
+            </w:r>
           </w:p>
         </w:tc>
         <w:tc>
@@ -2231,6 +2216,15 @@
               </w:rPr>
               <w:t>8495</w:t>
             </w:r>
+            <w:r>
+              <w:rPr>
+                <w:rFonts w:ascii="Calibri" w:hAnsi="Calibri"/>
+                <w:color w:val="000000"/>
+                <w:sz w:val="20"/>
+                <w:szCs w:val="20"/>
+              </w:rPr>
+              <w:t>*</w:t>
+            </w:r>
           </w:p>
         </w:tc>
         <w:tc>
@@ -2519,6 +2513,17 @@
               </w:rPr>
               <w:t>8905</w:t>
             </w:r>
+            <w:r>
+              <w:rPr>
+                <w:rFonts w:ascii="Calibri" w:hAnsi="Calibri"/>
+                <w:color w:val="000000"/>
+                <w:sz w:val="20"/>
+                <w:szCs w:val="20"/>
+              </w:rPr>
+              <w:t>*</w:t>
+            </w:r>
+            <w:bookmarkStart w:id="0" w:name="_GoBack"/>
+            <w:bookmarkEnd w:id="0"/>
           </w:p>
         </w:tc>
         <w:tc>
@@ -4130,23 +4135,7 @@
           <w:sz w:val="21"/>
           <w:szCs w:val="21"/>
         </w:rPr>
-        <w:t xml:space="preserve"> </w:t>
-      </w:r>
-      <w:proofErr w:type="spellStart"/>
-      <w:r>
-        <w:rPr>
-          <w:sz w:val="21"/>
-          <w:szCs w:val="21"/>
-        </w:rPr>
-        <w:t>as</w:t>
-      </w:r>
-      <w:proofErr w:type="spellEnd"/>
-      <w:r>
-        <w:rPr>
-          <w:sz w:val="21"/>
-          <w:szCs w:val="21"/>
-        </w:rPr>
-        <w:t xml:space="preserve"> I suggested earlier in my analysis. The number of states, the time, and the best tour depends greatly on the seed, and the number of states as well as the number of pruned states greatly rely on the number of cities. As the number of cities increase higher and higher, the number of states does show a decline, mainly due to the limited time that the algorithm has to create the reduction matrices. The time complexity that comes from creating the reduced matrix after each possible state is discovered is a huge factor in my program. With 50 cities we see this, as a 2d matrix of size 50^2 causes the program to run a lot slower between each subproblem discovery. This being said, if given a longer amount of time to run, the program would have created and pruned far more states than any of the previous problems. As the number of states declined, so did the number of pruned states, which makes sense as well. I was surprised at how many total states there were that were considered unpruned, which only means that there were so many parents that had so many different possible states. </w:t>
+        <w:t xml:space="preserve"> as I suggested earlier in my analysis. The number of states, the time, and the best tour depends greatly on the seed, and the number of states as well as the number of pruned states greatly rely on the number of cities. As the number of cities increase higher and higher, the number of states does show a decline, mainly due to the limited time that the algorithm has to create the reduction matrices. The time complexity that comes from creating the reduced matrix after each possible state is discovered is a huge factor in my program. With 50 cities we see this, as a 2d matrix of size 50^2 causes the program to run a lot slower between each subproblem discovery. This being said, if given a longer amount of time to run, the program would have created and pruned far more states than any of the previous problems. As the number of states declined, so did the number of pruned states, which makes sense as well. I was surprised at how many total states there were that were considered unpruned, which only means that there were so many parents that had so many different possible states. </w:t>
       </w:r>
     </w:p>
     <w:p>

</xml_diff>